<commit_message>
Added link to script
</commit_message>
<xml_diff>
--- a/FbGraphApi.docx
+++ b/FbGraphApi.docx
@@ -41,35 +41,26 @@
         </w:rPr>
       </w:pPr>
       <w:r>
-        <w:rPr/>
-      </w:r>
-    </w:p>
-    <w:p>
-      <w:pPr>
-        <w:pStyle w:val="Normal"/>
-        <w:jc w:val="left"/>
-        <w:rPr>
-          <w:b/>
+        <w:rPr>
           <w:b/>
           <w:bCs/>
           <w:sz w:val="30"/>
           <w:szCs w:val="30"/>
-        </w:rPr>
-      </w:pPr>
-      <w:r>
-        <w:rPr>
+          <w:u w:val="single"/>
+        </w:rPr>
+      </w:r>
+    </w:p>
+    <w:p>
+      <w:pPr>
+        <w:pStyle w:val="Normal"/>
+        <w:jc w:val="left"/>
+        <w:rPr>
+          <w:b/>
           <w:b/>
           <w:bCs/>
           <w:sz w:val="30"/>
           <w:szCs w:val="30"/>
         </w:rPr>
-      </w:r>
-    </w:p>
-    <w:p>
-      <w:pPr>
-        <w:pStyle w:val="Normal"/>
-        <w:jc w:val="left"/>
-        <w:rPr/>
       </w:pPr>
       <w:r>
         <w:rPr>
@@ -78,6 +69,21 @@
           <w:sz w:val="30"/>
           <w:szCs w:val="30"/>
         </w:rPr>
+      </w:r>
+    </w:p>
+    <w:p>
+      <w:pPr>
+        <w:pStyle w:val="Normal"/>
+        <w:jc w:val="left"/>
+        <w:rPr/>
+      </w:pPr>
+      <w:r>
+        <w:rPr>
+          <w:b/>
+          <w:bCs/>
+          <w:sz w:val="30"/>
+          <w:szCs w:val="30"/>
+        </w:rPr>
         <w:tab/>
       </w:r>
       <w:r>
@@ -421,7 +427,6 @@
       </w:pPr>
       <w:r>
         <w:rPr>
-          <w:rFonts w:ascii="Liberation Serif" w:hAnsi="Liberation Serif"/>
           <w:b w:val="false"/>
           <w:i w:val="false"/>
           <w:caps w:val="false"/>
@@ -437,7 +442,6 @@
       <w:r>
         <w:rPr>
           <w:rStyle w:val="SourceText"/>
-          <w:rFonts w:ascii="Liberation Serif" w:hAnsi="Liberation Serif"/>
           <w:b w:val="false"/>
           <w:i w:val="false"/>
           <w:caps w:val="false"/>
@@ -451,7 +455,6 @@
       </w:r>
       <w:r>
         <w:rPr>
-          <w:rFonts w:ascii="Liberation Serif" w:hAnsi="Liberation Serif"/>
           <w:b w:val="false"/>
           <w:i w:val="false"/>
           <w:caps w:val="false"/>
@@ -491,7 +494,16 @@
         </w:rPr>
       </w:pPr>
       <w:r>
-        <w:rPr/>
+        <w:rPr>
+          <w:b w:val="false"/>
+          <w:i w:val="false"/>
+          <w:caps w:val="false"/>
+          <w:smallCaps w:val="false"/>
+          <w:color w:val="000000"/>
+          <w:spacing w:val="0"/>
+          <w:sz w:val="24"/>
+          <w:szCs w:val="24"/>
+        </w:rPr>
         <w:drawing>
           <wp:anchor behindDoc="0" distT="0" distB="0" distL="0" distR="0" simplePos="0" locked="0" layoutInCell="1" allowOverlap="1" relativeHeight="4">
             <wp:simplePos x="0" y="0"/>
@@ -557,338 +569,459 @@
         </w:rPr>
       </w:pPr>
       <w:r>
-        <w:rPr/>
-      </w:r>
-    </w:p>
-    <w:p>
-      <w:pPr>
-        <w:pStyle w:val="Normal"/>
-        <w:jc w:val="left"/>
-        <w:rPr>
-          <w:b w:val="false"/>
-          <w:b w:val="false"/>
-          <w:i w:val="false"/>
-          <w:i w:val="false"/>
-          <w:caps w:val="false"/>
-          <w:smallCaps w:val="false"/>
-          <w:color w:val="000000"/>
-          <w:spacing w:val="0"/>
-          <w:sz w:val="24"/>
-          <w:szCs w:val="24"/>
-        </w:rPr>
-      </w:pPr>
-      <w:r>
-        <w:rPr/>
-      </w:r>
-    </w:p>
-    <w:p>
-      <w:pPr>
-        <w:pStyle w:val="Normal"/>
-        <w:jc w:val="left"/>
-        <w:rPr>
-          <w:b w:val="false"/>
-          <w:b w:val="false"/>
-          <w:i w:val="false"/>
-          <w:i w:val="false"/>
-          <w:caps w:val="false"/>
-          <w:smallCaps w:val="false"/>
-          <w:color w:val="000000"/>
-          <w:spacing w:val="0"/>
-          <w:sz w:val="24"/>
-          <w:szCs w:val="24"/>
-        </w:rPr>
-      </w:pPr>
-      <w:r>
-        <w:rPr/>
-      </w:r>
-    </w:p>
-    <w:p>
-      <w:pPr>
-        <w:pStyle w:val="Normal"/>
-        <w:jc w:val="left"/>
-        <w:rPr>
-          <w:b w:val="false"/>
-          <w:b w:val="false"/>
-          <w:i w:val="false"/>
-          <w:i w:val="false"/>
-          <w:caps w:val="false"/>
-          <w:smallCaps w:val="false"/>
-          <w:color w:val="000000"/>
-          <w:spacing w:val="0"/>
-          <w:sz w:val="24"/>
-          <w:szCs w:val="24"/>
-        </w:rPr>
-      </w:pPr>
-      <w:r>
-        <w:rPr/>
-      </w:r>
-    </w:p>
-    <w:p>
-      <w:pPr>
-        <w:pStyle w:val="Normal"/>
-        <w:jc w:val="left"/>
-        <w:rPr>
-          <w:b w:val="false"/>
-          <w:b w:val="false"/>
-          <w:i w:val="false"/>
-          <w:i w:val="false"/>
-          <w:caps w:val="false"/>
-          <w:smallCaps w:val="false"/>
-          <w:color w:val="000000"/>
-          <w:spacing w:val="0"/>
-          <w:sz w:val="24"/>
-          <w:szCs w:val="24"/>
-        </w:rPr>
-      </w:pPr>
-      <w:r>
-        <w:rPr/>
-      </w:r>
-    </w:p>
-    <w:p>
-      <w:pPr>
-        <w:pStyle w:val="Normal"/>
-        <w:jc w:val="left"/>
-        <w:rPr>
-          <w:b w:val="false"/>
-          <w:b w:val="false"/>
-          <w:i w:val="false"/>
-          <w:i w:val="false"/>
-          <w:caps w:val="false"/>
-          <w:smallCaps w:val="false"/>
-          <w:color w:val="000000"/>
-          <w:spacing w:val="0"/>
-          <w:sz w:val="24"/>
-          <w:szCs w:val="24"/>
-        </w:rPr>
-      </w:pPr>
-      <w:r>
-        <w:rPr/>
-      </w:r>
-    </w:p>
-    <w:p>
-      <w:pPr>
-        <w:pStyle w:val="Normal"/>
-        <w:jc w:val="left"/>
-        <w:rPr>
-          <w:b w:val="false"/>
-          <w:b w:val="false"/>
-          <w:i w:val="false"/>
-          <w:i w:val="false"/>
-          <w:caps w:val="false"/>
-          <w:smallCaps w:val="false"/>
-          <w:color w:val="000000"/>
-          <w:spacing w:val="0"/>
-          <w:sz w:val="24"/>
-          <w:szCs w:val="24"/>
-        </w:rPr>
-      </w:pPr>
-      <w:r>
-        <w:rPr/>
-      </w:r>
-    </w:p>
-    <w:p>
-      <w:pPr>
-        <w:pStyle w:val="Normal"/>
-        <w:jc w:val="left"/>
-        <w:rPr>
-          <w:b w:val="false"/>
-          <w:b w:val="false"/>
-          <w:i w:val="false"/>
-          <w:i w:val="false"/>
-          <w:caps w:val="false"/>
-          <w:smallCaps w:val="false"/>
-          <w:color w:val="000000"/>
-          <w:spacing w:val="0"/>
-          <w:sz w:val="24"/>
-          <w:szCs w:val="24"/>
-        </w:rPr>
-      </w:pPr>
-      <w:r>
-        <w:rPr/>
-      </w:r>
-    </w:p>
-    <w:p>
-      <w:pPr>
-        <w:pStyle w:val="Normal"/>
-        <w:jc w:val="left"/>
-        <w:rPr>
-          <w:b w:val="false"/>
-          <w:b w:val="false"/>
-          <w:i w:val="false"/>
-          <w:i w:val="false"/>
-          <w:caps w:val="false"/>
-          <w:smallCaps w:val="false"/>
-          <w:color w:val="000000"/>
-          <w:spacing w:val="0"/>
-          <w:sz w:val="24"/>
-          <w:szCs w:val="24"/>
-        </w:rPr>
-      </w:pPr>
-      <w:r>
-        <w:rPr/>
-      </w:r>
-    </w:p>
-    <w:p>
-      <w:pPr>
-        <w:pStyle w:val="Normal"/>
-        <w:jc w:val="left"/>
-        <w:rPr>
-          <w:b w:val="false"/>
-          <w:b w:val="false"/>
-          <w:i w:val="false"/>
-          <w:i w:val="false"/>
-          <w:caps w:val="false"/>
-          <w:smallCaps w:val="false"/>
-          <w:color w:val="000000"/>
-          <w:spacing w:val="0"/>
-          <w:sz w:val="24"/>
-          <w:szCs w:val="24"/>
-        </w:rPr>
-      </w:pPr>
-      <w:r>
-        <w:rPr/>
-      </w:r>
-    </w:p>
-    <w:p>
-      <w:pPr>
-        <w:pStyle w:val="Normal"/>
-        <w:jc w:val="left"/>
-        <w:rPr>
-          <w:b w:val="false"/>
-          <w:b w:val="false"/>
-          <w:i w:val="false"/>
-          <w:i w:val="false"/>
-          <w:caps w:val="false"/>
-          <w:smallCaps w:val="false"/>
-          <w:color w:val="000000"/>
-          <w:spacing w:val="0"/>
-          <w:sz w:val="24"/>
-          <w:szCs w:val="24"/>
-        </w:rPr>
-      </w:pPr>
-      <w:r>
-        <w:rPr/>
-      </w:r>
-    </w:p>
-    <w:p>
-      <w:pPr>
-        <w:pStyle w:val="Normal"/>
-        <w:jc w:val="left"/>
-        <w:rPr>
-          <w:b w:val="false"/>
-          <w:b w:val="false"/>
-          <w:i w:val="false"/>
-          <w:i w:val="false"/>
-          <w:caps w:val="false"/>
-          <w:smallCaps w:val="false"/>
-          <w:color w:val="000000"/>
-          <w:spacing w:val="0"/>
-          <w:sz w:val="24"/>
-          <w:szCs w:val="24"/>
-        </w:rPr>
-      </w:pPr>
-      <w:r>
-        <w:rPr/>
-      </w:r>
-    </w:p>
-    <w:p>
-      <w:pPr>
-        <w:pStyle w:val="Normal"/>
-        <w:jc w:val="left"/>
-        <w:rPr>
-          <w:b w:val="false"/>
-          <w:b w:val="false"/>
-          <w:i w:val="false"/>
-          <w:i w:val="false"/>
-          <w:caps w:val="false"/>
-          <w:smallCaps w:val="false"/>
-          <w:color w:val="000000"/>
-          <w:spacing w:val="0"/>
-          <w:sz w:val="24"/>
-          <w:szCs w:val="24"/>
-        </w:rPr>
-      </w:pPr>
-      <w:r>
-        <w:rPr/>
-      </w:r>
-    </w:p>
-    <w:p>
-      <w:pPr>
-        <w:pStyle w:val="Normal"/>
-        <w:jc w:val="left"/>
-        <w:rPr>
-          <w:b w:val="false"/>
-          <w:b w:val="false"/>
-          <w:i w:val="false"/>
-          <w:i w:val="false"/>
-          <w:caps w:val="false"/>
-          <w:smallCaps w:val="false"/>
-          <w:color w:val="000000"/>
-          <w:spacing w:val="0"/>
-          <w:sz w:val="24"/>
-          <w:szCs w:val="24"/>
-        </w:rPr>
-      </w:pPr>
-      <w:r>
-        <w:rPr/>
-      </w:r>
-    </w:p>
-    <w:p>
-      <w:pPr>
-        <w:pStyle w:val="Normal"/>
-        <w:jc w:val="left"/>
-        <w:rPr>
-          <w:b w:val="false"/>
-          <w:b w:val="false"/>
-          <w:i w:val="false"/>
-          <w:i w:val="false"/>
-          <w:caps w:val="false"/>
-          <w:smallCaps w:val="false"/>
-          <w:color w:val="000000"/>
-          <w:spacing w:val="0"/>
-          <w:sz w:val="24"/>
-          <w:szCs w:val="24"/>
-        </w:rPr>
-      </w:pPr>
-      <w:r>
-        <w:rPr/>
-      </w:r>
-    </w:p>
-    <w:p>
-      <w:pPr>
-        <w:pStyle w:val="Normal"/>
-        <w:jc w:val="left"/>
-        <w:rPr/>
-      </w:pPr>
-      <w:r>
-        <w:rPr>
-          <w:b w:val="false"/>
-          <w:i w:val="false"/>
-          <w:caps w:val="false"/>
-          <w:smallCaps w:val="false"/>
-          <w:color w:val="000000"/>
-          <w:spacing w:val="0"/>
-          <w:sz w:val="24"/>
-          <w:szCs w:val="24"/>
-        </w:rPr>
-        <w:t xml:space="preserve">Alike other API this one also requires an access token which can be generated by facebook login. </w:t>
-      </w:r>
-      <w:r>
-        <w:rPr>
-          <w:b w:val="false"/>
-          <w:i w:val="false"/>
-          <w:caps w:val="false"/>
-          <w:smallCaps w:val="false"/>
-          <w:color w:val="000000"/>
-          <w:spacing w:val="0"/>
-          <w:sz w:val="24"/>
-          <w:szCs w:val="24"/>
-        </w:rPr>
-        <w:t xml:space="preserve">To get yours just </w:t>
-      </w:r>
-      <w:r>
-        <w:rPr>
-          <w:rFonts w:ascii="Liberation Serif" w:hAnsi="Liberation Serif"/>
+        <w:rPr>
+          <w:b w:val="false"/>
+          <w:i w:val="false"/>
+          <w:caps w:val="false"/>
+          <w:smallCaps w:val="false"/>
+          <w:color w:val="000000"/>
+          <w:spacing w:val="0"/>
+          <w:sz w:val="24"/>
+          <w:szCs w:val="24"/>
+        </w:rPr>
+      </w:r>
+    </w:p>
+    <w:p>
+      <w:pPr>
+        <w:pStyle w:val="Normal"/>
+        <w:jc w:val="left"/>
+        <w:rPr>
+          <w:b w:val="false"/>
+          <w:b w:val="false"/>
+          <w:i w:val="false"/>
+          <w:i w:val="false"/>
+          <w:caps w:val="false"/>
+          <w:smallCaps w:val="false"/>
+          <w:color w:val="000000"/>
+          <w:spacing w:val="0"/>
+          <w:sz w:val="24"/>
+          <w:szCs w:val="24"/>
+        </w:rPr>
+      </w:pPr>
+      <w:r>
+        <w:rPr>
+          <w:b w:val="false"/>
+          <w:i w:val="false"/>
+          <w:caps w:val="false"/>
+          <w:smallCaps w:val="false"/>
+          <w:color w:val="000000"/>
+          <w:spacing w:val="0"/>
+          <w:sz w:val="24"/>
+          <w:szCs w:val="24"/>
+        </w:rPr>
+      </w:r>
+    </w:p>
+    <w:p>
+      <w:pPr>
+        <w:pStyle w:val="Normal"/>
+        <w:jc w:val="left"/>
+        <w:rPr>
+          <w:b w:val="false"/>
+          <w:b w:val="false"/>
+          <w:i w:val="false"/>
+          <w:i w:val="false"/>
+          <w:caps w:val="false"/>
+          <w:smallCaps w:val="false"/>
+          <w:color w:val="000000"/>
+          <w:spacing w:val="0"/>
+          <w:sz w:val="24"/>
+          <w:szCs w:val="24"/>
+        </w:rPr>
+      </w:pPr>
+      <w:r>
+        <w:rPr>
+          <w:b w:val="false"/>
+          <w:i w:val="false"/>
+          <w:caps w:val="false"/>
+          <w:smallCaps w:val="false"/>
+          <w:color w:val="000000"/>
+          <w:spacing w:val="0"/>
+          <w:sz w:val="24"/>
+          <w:szCs w:val="24"/>
+        </w:rPr>
+      </w:r>
+    </w:p>
+    <w:p>
+      <w:pPr>
+        <w:pStyle w:val="Normal"/>
+        <w:jc w:val="left"/>
+        <w:rPr>
+          <w:b w:val="false"/>
+          <w:b w:val="false"/>
+          <w:i w:val="false"/>
+          <w:i w:val="false"/>
+          <w:caps w:val="false"/>
+          <w:smallCaps w:val="false"/>
+          <w:color w:val="000000"/>
+          <w:spacing w:val="0"/>
+          <w:sz w:val="24"/>
+          <w:szCs w:val="24"/>
+        </w:rPr>
+      </w:pPr>
+      <w:r>
+        <w:rPr>
+          <w:b w:val="false"/>
+          <w:i w:val="false"/>
+          <w:caps w:val="false"/>
+          <w:smallCaps w:val="false"/>
+          <w:color w:val="000000"/>
+          <w:spacing w:val="0"/>
+          <w:sz w:val="24"/>
+          <w:szCs w:val="24"/>
+        </w:rPr>
+      </w:r>
+    </w:p>
+    <w:p>
+      <w:pPr>
+        <w:pStyle w:val="Normal"/>
+        <w:jc w:val="left"/>
+        <w:rPr>
+          <w:b w:val="false"/>
+          <w:b w:val="false"/>
+          <w:i w:val="false"/>
+          <w:i w:val="false"/>
+          <w:caps w:val="false"/>
+          <w:smallCaps w:val="false"/>
+          <w:color w:val="000000"/>
+          <w:spacing w:val="0"/>
+          <w:sz w:val="24"/>
+          <w:szCs w:val="24"/>
+        </w:rPr>
+      </w:pPr>
+      <w:r>
+        <w:rPr>
+          <w:b w:val="false"/>
+          <w:i w:val="false"/>
+          <w:caps w:val="false"/>
+          <w:smallCaps w:val="false"/>
+          <w:color w:val="000000"/>
+          <w:spacing w:val="0"/>
+          <w:sz w:val="24"/>
+          <w:szCs w:val="24"/>
+        </w:rPr>
+      </w:r>
+    </w:p>
+    <w:p>
+      <w:pPr>
+        <w:pStyle w:val="Normal"/>
+        <w:jc w:val="left"/>
+        <w:rPr>
+          <w:b w:val="false"/>
+          <w:b w:val="false"/>
+          <w:i w:val="false"/>
+          <w:i w:val="false"/>
+          <w:caps w:val="false"/>
+          <w:smallCaps w:val="false"/>
+          <w:color w:val="000000"/>
+          <w:spacing w:val="0"/>
+          <w:sz w:val="24"/>
+          <w:szCs w:val="24"/>
+        </w:rPr>
+      </w:pPr>
+      <w:r>
+        <w:rPr>
+          <w:b w:val="false"/>
+          <w:i w:val="false"/>
+          <w:caps w:val="false"/>
+          <w:smallCaps w:val="false"/>
+          <w:color w:val="000000"/>
+          <w:spacing w:val="0"/>
+          <w:sz w:val="24"/>
+          <w:szCs w:val="24"/>
+        </w:rPr>
+      </w:r>
+    </w:p>
+    <w:p>
+      <w:pPr>
+        <w:pStyle w:val="Normal"/>
+        <w:jc w:val="left"/>
+        <w:rPr>
+          <w:b w:val="false"/>
+          <w:b w:val="false"/>
+          <w:i w:val="false"/>
+          <w:i w:val="false"/>
+          <w:caps w:val="false"/>
+          <w:smallCaps w:val="false"/>
+          <w:color w:val="000000"/>
+          <w:spacing w:val="0"/>
+          <w:sz w:val="24"/>
+          <w:szCs w:val="24"/>
+        </w:rPr>
+      </w:pPr>
+      <w:r>
+        <w:rPr>
+          <w:b w:val="false"/>
+          <w:i w:val="false"/>
+          <w:caps w:val="false"/>
+          <w:smallCaps w:val="false"/>
+          <w:color w:val="000000"/>
+          <w:spacing w:val="0"/>
+          <w:sz w:val="24"/>
+          <w:szCs w:val="24"/>
+        </w:rPr>
+      </w:r>
+    </w:p>
+    <w:p>
+      <w:pPr>
+        <w:pStyle w:val="Normal"/>
+        <w:jc w:val="left"/>
+        <w:rPr>
+          <w:b w:val="false"/>
+          <w:b w:val="false"/>
+          <w:i w:val="false"/>
+          <w:i w:val="false"/>
+          <w:caps w:val="false"/>
+          <w:smallCaps w:val="false"/>
+          <w:color w:val="000000"/>
+          <w:spacing w:val="0"/>
+          <w:sz w:val="24"/>
+          <w:szCs w:val="24"/>
+        </w:rPr>
+      </w:pPr>
+      <w:r>
+        <w:rPr>
+          <w:b w:val="false"/>
+          <w:i w:val="false"/>
+          <w:caps w:val="false"/>
+          <w:smallCaps w:val="false"/>
+          <w:color w:val="000000"/>
+          <w:spacing w:val="0"/>
+          <w:sz w:val="24"/>
+          <w:szCs w:val="24"/>
+        </w:rPr>
+      </w:r>
+    </w:p>
+    <w:p>
+      <w:pPr>
+        <w:pStyle w:val="Normal"/>
+        <w:jc w:val="left"/>
+        <w:rPr>
+          <w:b w:val="false"/>
+          <w:b w:val="false"/>
+          <w:i w:val="false"/>
+          <w:i w:val="false"/>
+          <w:caps w:val="false"/>
+          <w:smallCaps w:val="false"/>
+          <w:color w:val="000000"/>
+          <w:spacing w:val="0"/>
+          <w:sz w:val="24"/>
+          <w:szCs w:val="24"/>
+        </w:rPr>
+      </w:pPr>
+      <w:r>
+        <w:rPr>
+          <w:b w:val="false"/>
+          <w:i w:val="false"/>
+          <w:caps w:val="false"/>
+          <w:smallCaps w:val="false"/>
+          <w:color w:val="000000"/>
+          <w:spacing w:val="0"/>
+          <w:sz w:val="24"/>
+          <w:szCs w:val="24"/>
+        </w:rPr>
+      </w:r>
+    </w:p>
+    <w:p>
+      <w:pPr>
+        <w:pStyle w:val="Normal"/>
+        <w:jc w:val="left"/>
+        <w:rPr>
+          <w:b w:val="false"/>
+          <w:b w:val="false"/>
+          <w:i w:val="false"/>
+          <w:i w:val="false"/>
+          <w:caps w:val="false"/>
+          <w:smallCaps w:val="false"/>
+          <w:color w:val="000000"/>
+          <w:spacing w:val="0"/>
+          <w:sz w:val="24"/>
+          <w:szCs w:val="24"/>
+        </w:rPr>
+      </w:pPr>
+      <w:r>
+        <w:rPr>
+          <w:b w:val="false"/>
+          <w:i w:val="false"/>
+          <w:caps w:val="false"/>
+          <w:smallCaps w:val="false"/>
+          <w:color w:val="000000"/>
+          <w:spacing w:val="0"/>
+          <w:sz w:val="24"/>
+          <w:szCs w:val="24"/>
+        </w:rPr>
+      </w:r>
+    </w:p>
+    <w:p>
+      <w:pPr>
+        <w:pStyle w:val="Normal"/>
+        <w:jc w:val="left"/>
+        <w:rPr>
+          <w:b w:val="false"/>
+          <w:b w:val="false"/>
+          <w:i w:val="false"/>
+          <w:i w:val="false"/>
+          <w:caps w:val="false"/>
+          <w:smallCaps w:val="false"/>
+          <w:color w:val="000000"/>
+          <w:spacing w:val="0"/>
+          <w:sz w:val="24"/>
+          <w:szCs w:val="24"/>
+        </w:rPr>
+      </w:pPr>
+      <w:r>
+        <w:rPr>
+          <w:b w:val="false"/>
+          <w:i w:val="false"/>
+          <w:caps w:val="false"/>
+          <w:smallCaps w:val="false"/>
+          <w:color w:val="000000"/>
+          <w:spacing w:val="0"/>
+          <w:sz w:val="24"/>
+          <w:szCs w:val="24"/>
+        </w:rPr>
+      </w:r>
+    </w:p>
+    <w:p>
+      <w:pPr>
+        <w:pStyle w:val="Normal"/>
+        <w:jc w:val="left"/>
+        <w:rPr>
+          <w:b w:val="false"/>
+          <w:b w:val="false"/>
+          <w:i w:val="false"/>
+          <w:i w:val="false"/>
+          <w:caps w:val="false"/>
+          <w:smallCaps w:val="false"/>
+          <w:color w:val="000000"/>
+          <w:spacing w:val="0"/>
+          <w:sz w:val="24"/>
+          <w:szCs w:val="24"/>
+        </w:rPr>
+      </w:pPr>
+      <w:r>
+        <w:rPr>
+          <w:b w:val="false"/>
+          <w:i w:val="false"/>
+          <w:caps w:val="false"/>
+          <w:smallCaps w:val="false"/>
+          <w:color w:val="000000"/>
+          <w:spacing w:val="0"/>
+          <w:sz w:val="24"/>
+          <w:szCs w:val="24"/>
+        </w:rPr>
+      </w:r>
+    </w:p>
+    <w:p>
+      <w:pPr>
+        <w:pStyle w:val="Normal"/>
+        <w:jc w:val="left"/>
+        <w:rPr>
+          <w:b w:val="false"/>
+          <w:b w:val="false"/>
+          <w:i w:val="false"/>
+          <w:i w:val="false"/>
+          <w:caps w:val="false"/>
+          <w:smallCaps w:val="false"/>
+          <w:color w:val="000000"/>
+          <w:spacing w:val="0"/>
+          <w:sz w:val="24"/>
+          <w:szCs w:val="24"/>
+        </w:rPr>
+      </w:pPr>
+      <w:r>
+        <w:rPr>
+          <w:b w:val="false"/>
+          <w:i w:val="false"/>
+          <w:caps w:val="false"/>
+          <w:smallCaps w:val="false"/>
+          <w:color w:val="000000"/>
+          <w:spacing w:val="0"/>
+          <w:sz w:val="24"/>
+          <w:szCs w:val="24"/>
+        </w:rPr>
+      </w:r>
+    </w:p>
+    <w:p>
+      <w:pPr>
+        <w:pStyle w:val="Normal"/>
+        <w:jc w:val="left"/>
+        <w:rPr>
+          <w:b w:val="false"/>
+          <w:b w:val="false"/>
+          <w:i w:val="false"/>
+          <w:i w:val="false"/>
+          <w:caps w:val="false"/>
+          <w:smallCaps w:val="false"/>
+          <w:color w:val="000000"/>
+          <w:spacing w:val="0"/>
+          <w:sz w:val="24"/>
+          <w:szCs w:val="24"/>
+        </w:rPr>
+      </w:pPr>
+      <w:r>
+        <w:rPr>
+          <w:b w:val="false"/>
+          <w:i w:val="false"/>
+          <w:caps w:val="false"/>
+          <w:smallCaps w:val="false"/>
+          <w:color w:val="000000"/>
+          <w:spacing w:val="0"/>
+          <w:sz w:val="24"/>
+          <w:szCs w:val="24"/>
+        </w:rPr>
+      </w:r>
+    </w:p>
+    <w:p>
+      <w:pPr>
+        <w:pStyle w:val="Normal"/>
+        <w:jc w:val="left"/>
+        <w:rPr>
+          <w:b w:val="false"/>
+          <w:b w:val="false"/>
+          <w:i w:val="false"/>
+          <w:i w:val="false"/>
+          <w:caps w:val="false"/>
+          <w:smallCaps w:val="false"/>
+          <w:color w:val="000000"/>
+          <w:spacing w:val="0"/>
+          <w:sz w:val="24"/>
+          <w:szCs w:val="24"/>
+        </w:rPr>
+      </w:pPr>
+      <w:r>
+        <w:rPr>
+          <w:b w:val="false"/>
+          <w:i w:val="false"/>
+          <w:caps w:val="false"/>
+          <w:smallCaps w:val="false"/>
+          <w:color w:val="000000"/>
+          <w:spacing w:val="0"/>
+          <w:sz w:val="24"/>
+          <w:szCs w:val="24"/>
+        </w:rPr>
+      </w:r>
+    </w:p>
+    <w:p>
+      <w:pPr>
+        <w:pStyle w:val="Normal"/>
+        <w:jc w:val="left"/>
+        <w:rPr/>
+      </w:pPr>
+      <w:r>
+        <w:rPr>
+          <w:b w:val="false"/>
+          <w:i w:val="false"/>
+          <w:caps w:val="false"/>
+          <w:smallCaps w:val="false"/>
+          <w:color w:val="000000"/>
+          <w:spacing w:val="0"/>
+          <w:sz w:val="24"/>
+          <w:szCs w:val="24"/>
+        </w:rPr>
+        <w:t xml:space="preserve">Alike other API this one also requires an access token which can be generated by facebook login. To get yours just </w:t>
+      </w:r>
+      <w:r>
+        <w:rPr>
           <w:b w:val="false"/>
           <w:i w:val="false"/>
           <w:caps w:val="false"/>
@@ -903,7 +1036,6 @@
       <w:r>
         <w:rPr>
           <w:rStyle w:val="SourceText"/>
-          <w:rFonts w:ascii="Liberation Serif" w:hAnsi="Liberation Serif"/>
           <w:b w:val="false"/>
           <w:i w:val="false"/>
           <w:caps w:val="false"/>
@@ -917,7 +1049,6 @@
       </w:r>
       <w:r>
         <w:rPr>
-          <w:rFonts w:ascii="Liberation Serif" w:hAnsi="Liberation Serif"/>
           <w:b w:val="false"/>
           <w:i w:val="false"/>
           <w:caps w:val="false"/>
@@ -1038,15 +1169,7 @@
       <w:r>
         <w:rPr/>
         <w:tab/>
-        <w:t xml:space="preserve">So as the words are self-explanatory they are used to pull &amp; push the data respectively. Here when a used himself gets or puts his own data “node-id” is “me”. Here is an example query which lets you get your personal information. </w:t>
-      </w:r>
-      <w:r>
-        <w:rPr/>
-        <w:t>Simple,isn’t it</w:t>
-      </w:r>
-      <w:r>
-        <w:rPr/>
-        <w:t>?</w:t>
+        <w:t>So as the words are self-explanatory they are used to pull &amp; push the data respectively. Here when a used himself gets or puts his own data “node-id” is “me”. Here is an example query which lets you get your personal information. Simple,isn’t it?</w:t>
       </w:r>
     </w:p>
     <w:p>
@@ -1344,7 +1467,6 @@
       </w:pPr>
       <w:r>
         <w:rPr>
-          <w:rFonts w:ascii="Liberation Serif" w:hAnsi="Liberation Serif"/>
           <w:b w:val="false"/>
           <w:i w:val="false"/>
           <w:caps w:val="false"/>
@@ -1355,84 +1477,38 @@
           <w:szCs w:val="24"/>
         </w:rPr>
         <w:tab/>
-        <w:t>Almost all requests are passed to the API a</w:t>
-      </w:r>
-      <w:r>
-        <w:rPr>
-          <w:rFonts w:ascii="Liberation Serif" w:hAnsi="Liberation Serif"/>
-          <w:b w:val="false"/>
-          <w:i w:val="false"/>
-          <w:caps w:val="false"/>
-          <w:smallCaps w:val="false"/>
-          <w:color w:val="000000"/>
-          <w:spacing w:val="0"/>
-          <w:sz w:val="24"/>
-          <w:szCs w:val="24"/>
-        </w:rPr>
-        <w:t xml:space="preserve">t </w:t>
+        <w:t xml:space="preserve">Almost all requests are passed to the API at </w:t>
       </w:r>
       <w:r>
         <w:rPr>
           <w:rStyle w:val="SourceText"/>
-          <w:rFonts w:ascii="Liberation Serif" w:hAnsi="Liberation Serif"/>
-          <w:b w:val="false"/>
-          <w:i w:val="false"/>
-          <w:caps w:val="false"/>
-          <w:smallCaps w:val="false"/>
-          <w:color w:val="000000"/>
-          <w:spacing w:val="0"/>
-          <w:sz w:val="24"/>
-          <w:szCs w:val="24"/>
-        </w:rPr>
-        <w:t xml:space="preserve">graph.facebook.com </w:t>
+          <w:b w:val="false"/>
+          <w:i w:val="false"/>
+          <w:caps w:val="false"/>
+          <w:smallCaps w:val="false"/>
+          <w:color w:val="000000"/>
+          <w:spacing w:val="0"/>
+          <w:sz w:val="24"/>
+          <w:szCs w:val="24"/>
+        </w:rPr>
+        <w:t>graph.facebook.com -</w:t>
+      </w:r>
+      <w:r>
+        <w:rPr>
+          <w:b w:val="false"/>
+          <w:i w:val="false"/>
+          <w:caps w:val="false"/>
+          <w:smallCaps w:val="false"/>
+          <w:color w:val="000000"/>
+          <w:spacing w:val="0"/>
+          <w:sz w:val="24"/>
+          <w:szCs w:val="24"/>
+        </w:rPr>
+        <w:t xml:space="preserve"> the single exception is video uploads which use </w:t>
       </w:r>
       <w:r>
         <w:rPr>
           <w:rStyle w:val="SourceText"/>
-          <w:rFonts w:ascii="Liberation Serif" w:hAnsi="Liberation Serif"/>
-          <w:b w:val="false"/>
-          <w:i w:val="false"/>
-          <w:caps w:val="false"/>
-          <w:smallCaps w:val="false"/>
-          <w:color w:val="000000"/>
-          <w:spacing w:val="0"/>
-          <w:sz w:val="24"/>
-          <w:szCs w:val="24"/>
-        </w:rPr>
-        <w:t>-</w:t>
-      </w:r>
-      <w:r>
-        <w:rPr>
-          <w:rFonts w:ascii="Liberation Serif" w:hAnsi="Liberation Serif"/>
-          <w:b w:val="false"/>
-          <w:i w:val="false"/>
-          <w:caps w:val="false"/>
-          <w:smallCaps w:val="false"/>
-          <w:color w:val="000000"/>
-          <w:spacing w:val="0"/>
-          <w:sz w:val="24"/>
-          <w:szCs w:val="24"/>
-        </w:rPr>
-        <w:t xml:space="preserve"> the single exception is video uploads which us</w:t>
-      </w:r>
-      <w:r>
-        <w:rPr>
-          <w:rFonts w:ascii="Liberation Serif" w:hAnsi="Liberation Serif"/>
-          <w:b w:val="false"/>
-          <w:i w:val="false"/>
-          <w:caps w:val="false"/>
-          <w:smallCaps w:val="false"/>
-          <w:color w:val="000000"/>
-          <w:spacing w:val="0"/>
-          <w:sz w:val="24"/>
-          <w:szCs w:val="24"/>
-        </w:rPr>
-        <w:t xml:space="preserve">e </w:t>
-      </w:r>
-      <w:r>
-        <w:rPr>
-          <w:rStyle w:val="SourceText"/>
-          <w:rFonts w:ascii="Liberation Serif" w:hAnsi="Liberation Serif"/>
           <w:b w:val="false"/>
           <w:i w:val="false"/>
           <w:caps w:val="false"/>
@@ -1446,42 +1522,26 @@
       </w:r>
       <w:r>
         <w:rPr>
-          <w:rFonts w:ascii="Liberation Serif" w:hAnsi="Liberation Serif"/>
-          <w:b w:val="false"/>
-          <w:i w:val="false"/>
-          <w:caps w:val="false"/>
-          <w:smallCaps w:val="false"/>
-          <w:color w:val="000000"/>
-          <w:spacing w:val="0"/>
-          <w:sz w:val="24"/>
-          <w:szCs w:val="24"/>
-        </w:rPr>
-        <w:t xml:space="preserve">. </w:t>
-      </w:r>
-      <w:r>
-        <w:rPr>
-          <w:rFonts w:ascii="Liberation Serif" w:hAnsi="Liberation Serif"/>
-          <w:b w:val="false"/>
-          <w:i w:val="false"/>
-          <w:caps w:val="false"/>
-          <w:smallCaps w:val="false"/>
-          <w:color w:val="000000"/>
-          <w:spacing w:val="0"/>
-          <w:sz w:val="24"/>
-          <w:szCs w:val="24"/>
-        </w:rPr>
-        <w:t>Data from graph.facebook can be fetched only using HTTP requests or Graph API explorer. You cannot view or interact with it as a website.</w:t>
-      </w:r>
-    </w:p>
-    <w:p>
-      <w:pPr>
-        <w:pStyle w:val="Normal"/>
-        <w:jc w:val="left"/>
-        <w:rPr/>
-      </w:pPr>
-      <w:r>
-        <w:rPr>
-          <w:rFonts w:ascii="Liberation Serif" w:hAnsi="Liberation Serif"/>
+          <w:b w:val="false"/>
+          <w:i w:val="false"/>
+          <w:caps w:val="false"/>
+          <w:smallCaps w:val="false"/>
+          <w:color w:val="000000"/>
+          <w:spacing w:val="0"/>
+          <w:sz w:val="24"/>
+          <w:szCs w:val="24"/>
+        </w:rPr>
+        <w:t>. Data from graph.facebook can be fetched only using HTTP requests or Graph API explorer. You cannot view or interact with it as a website.</w:t>
+      </w:r>
+    </w:p>
+    <w:p>
+      <w:pPr>
+        <w:pStyle w:val="Normal"/>
+        <w:jc w:val="left"/>
+        <w:rPr/>
+      </w:pPr>
+      <w:r>
+        <w:rPr>
           <w:b w:val="false"/>
           <w:i w:val="false"/>
           <w:caps w:val="false"/>
@@ -1501,6 +1561,8 @@
         <w:rPr>
           <w:rFonts w:ascii="Menlo;Monaco;Andale Mono;Courier New;monospace" w:hAnsi="Menlo;Monaco;Andale Mono;Courier New;monospace"/>
           <w:b w:val="false"/>
+          <w:b w:val="false"/>
+          <w:i w:val="false"/>
           <w:i w:val="false"/>
           <w:caps w:val="false"/>
           <w:smallCaps w:val="false"/>
@@ -1509,20 +1571,6 @@
           <w:sz w:val="21"/>
         </w:rPr>
       </w:pPr>
-      <w:r>
-        <w:rPr>
-          <w:rFonts w:ascii="Liberation Serif" w:hAnsi="Liberation Serif"/>
-          <w:b w:val="false"/>
-          <w:i w:val="false"/>
-          <w:caps w:val="false"/>
-          <w:smallCaps w:val="false"/>
-          <w:color w:val="FFFFFF"/>
-          <w:spacing w:val="0"/>
-          <w:sz w:val="24"/>
-          <w:szCs w:val="24"/>
-        </w:rPr>
-        <w:t>POST graph.faceboPOST graph.facebook.com</w:t>
-      </w:r>
       <w:r>
         <mc:AlternateContent>
           <mc:Choice Requires="wps">
@@ -1535,26 +1583,36 @@
                 <wp:positionV relativeFrom="paragraph">
                   <wp:posOffset>210185</wp:posOffset>
                 </wp:positionV>
-                <wp:extent cx="3421380" cy="983615"/>
+                <wp:extent cx="3422015" cy="984250"/>
                 <wp:effectExtent l="0" t="0" r="0" b="0"/>
                 <wp:wrapSquare wrapText="bothSides"/>
                 <wp:docPr id="4" name="Frame1"/>
                 <a:graphic xmlns:a="http://schemas.openxmlformats.org/drawingml/2006/main">
                   <a:graphicData uri="http://schemas.microsoft.com/office/word/2010/wordprocessingShape">
                     <wps:wsp>
-                      <wps:cNvSpPr txBox="1"/>
+                      <wps:cNvSpPr/>
                       <wps:spPr>
                         <a:xfrm>
                           <a:off x="0" y="0"/>
-                          <a:ext cx="3421380" cy="983615"/>
+                          <a:ext cx="3421440" cy="983520"/>
                         </a:xfrm>
-                        <a:prstGeom prst="rect"/>
-                        <a:ln w="635">
+                        <a:prstGeom prst="rect">
+                          <a:avLst/>
+                        </a:prstGeom>
+                        <a:noFill/>
+                        <a:ln w="720">
                           <a:solidFill>
                             <a:srgbClr val="000000"/>
                           </a:solidFill>
+                          <a:round/>
                         </a:ln>
                       </wps:spPr>
+                      <wps:style>
+                        <a:lnRef idx="0"/>
+                        <a:fillRef idx="0"/>
+                        <a:effectRef idx="0"/>
+                        <a:fontRef idx="minor"/>
+                      </wps:style>
                       <wps:txbx>
                         <w:txbxContent>
                           <w:p>
@@ -1564,6 +1622,8 @@
                               <w:rPr>
                                 <w:rFonts w:ascii="Menlo;Monaco;Andale Mono;Courier New;monospace" w:hAnsi="Menlo;Monaco;Andale Mono;Courier New;monospace"/>
                                 <w:b w:val="false"/>
+                                <w:b w:val="false"/>
+                                <w:i w:val="false"/>
                                 <w:i w:val="false"/>
                                 <w:caps w:val="false"/>
                                 <w:smallCaps w:val="false"/>
@@ -1574,7 +1634,6 @@
                             </w:pPr>
                             <w:r>
                               <w:rPr>
-                                <w:rFonts w:ascii="Liberation Serif" w:hAnsi="Liberation Serif"/>
                                 <w:b w:val="false"/>
                                 <w:i w:val="false"/>
                                 <w:caps w:val="false"/>
@@ -1594,6 +1653,8 @@
                               <w:rPr>
                                 <w:rFonts w:ascii="Menlo;Monaco;Andale Mono;Courier New;monospace" w:hAnsi="Menlo;Monaco;Andale Mono;Courier New;monospace"/>
                                 <w:b w:val="false"/>
+                                <w:b w:val="false"/>
+                                <w:i w:val="false"/>
                                 <w:i w:val="false"/>
                                 <w:caps w:val="false"/>
                                 <w:smallCaps w:val="false"/>
@@ -1604,7 +1665,6 @@
                             </w:pPr>
                             <w:r>
                               <w:rPr>
-                                <w:rFonts w:ascii="Liberation Serif" w:hAnsi="Liberation Serif"/>
                                 <w:b w:val="false"/>
                                 <w:i w:val="false"/>
                                 <w:caps w:val="false"/>
@@ -1618,7 +1678,6 @@
                             </w:r>
                             <w:r>
                               <w:rPr>
-                                <w:rFonts w:ascii="Liberation Serif" w:hAnsi="Liberation Serif"/>
                                 <w:b w:val="false"/>
                                 <w:i w:val="false"/>
                                 <w:caps w:val="false"/>
@@ -1638,6 +1697,8 @@
                               <w:rPr>
                                 <w:rFonts w:ascii="Menlo;Monaco;Andale Mono;Courier New;monospace" w:hAnsi="Menlo;Monaco;Andale Mono;Courier New;monospace"/>
                                 <w:b w:val="false"/>
+                                <w:b w:val="false"/>
+                                <w:i w:val="false"/>
                                 <w:i w:val="false"/>
                                 <w:caps w:val="false"/>
                                 <w:smallCaps w:val="false"/>
@@ -1648,7 +1709,6 @@
                             </w:pPr>
                             <w:r>
                               <w:rPr>
-                                <w:rFonts w:ascii="Liberation Serif" w:hAnsi="Liberation Serif"/>
                                 <w:b w:val="false"/>
                                 <w:i w:val="false"/>
                                 <w:caps w:val="false"/>
@@ -1670,7 +1730,6 @@
                             </w:pPr>
                             <w:r>
                               <w:rPr>
-                                <w:rFonts w:ascii="Liberation Serif" w:hAnsi="Liberation Serif"/>
                                 <w:b w:val="false"/>
                                 <w:i w:val="false"/>
                                 <w:caps w:val="false"/>
@@ -1686,7 +1745,7 @@
                           </w:p>
                         </w:txbxContent>
                       </wps:txbx>
-                      <wps:bodyPr anchor="t" lIns="53975" tIns="53975" rIns="53975" bIns="53975">
+                      <wps:bodyPr lIns="54000" rIns="54000" tIns="54000" bIns="54000">
                         <a:noAutofit/>
                       </wps:bodyPr>
                     </wps:wsp>
@@ -1697,8 +1756,11 @@
           </mc:Choice>
           <mc:Fallback>
             <w:pict>
-              <v:rect strokecolor="#000000" strokeweight="0pt" style="position:absolute;rotation:0;width:269.4pt;height:77.45pt;mso-wrap-distance-left:5.7pt;mso-wrap-distance-right:5.7pt;mso-wrap-distance-top:5.7pt;mso-wrap-distance-bottom:5.7pt;margin-top:16.55pt;mso-position-vertical-relative:text;margin-left:8.6pt;mso-position-horizontal-relative:text">
-                <v:textbox inset="0.0590277777777778in,0.0590277777777778in,0.0590277777777778in,0.0590277777777778in">
+              <v:rect id="shape_0" ID="Frame1" stroked="t" style="position:absolute;margin-left:8.6pt;margin-top:16.55pt;width:269.35pt;height:77.4pt">
+                <w10:wrap type="square"/>
+                <v:fill o:detectmouseclick="t" on="false"/>
+                <v:stroke color="black" weight="720" joinstyle="round" endcap="flat"/>
+                <v:textbox>
                   <w:txbxContent>
                     <w:p>
                       <w:pPr>
@@ -1707,6 +1769,8 @@
                         <w:rPr>
                           <w:rFonts w:ascii="Menlo;Monaco;Andale Mono;Courier New;monospace" w:hAnsi="Menlo;Monaco;Andale Mono;Courier New;monospace"/>
                           <w:b w:val="false"/>
+                          <w:b w:val="false"/>
+                          <w:i w:val="false"/>
                           <w:i w:val="false"/>
                           <w:caps w:val="false"/>
                           <w:smallCaps w:val="false"/>
@@ -1717,7 +1781,6 @@
                       </w:pPr>
                       <w:r>
                         <w:rPr>
-                          <w:rFonts w:ascii="Liberation Serif" w:hAnsi="Liberation Serif"/>
                           <w:b w:val="false"/>
                           <w:i w:val="false"/>
                           <w:caps w:val="false"/>
@@ -1737,6 +1800,8 @@
                         <w:rPr>
                           <w:rFonts w:ascii="Menlo;Monaco;Andale Mono;Courier New;monospace" w:hAnsi="Menlo;Monaco;Andale Mono;Courier New;monospace"/>
                           <w:b w:val="false"/>
+                          <w:b w:val="false"/>
+                          <w:i w:val="false"/>
                           <w:i w:val="false"/>
                           <w:caps w:val="false"/>
                           <w:smallCaps w:val="false"/>
@@ -1747,7 +1812,6 @@
                       </w:pPr>
                       <w:r>
                         <w:rPr>
-                          <w:rFonts w:ascii="Liberation Serif" w:hAnsi="Liberation Serif"/>
                           <w:b w:val="false"/>
                           <w:i w:val="false"/>
                           <w:caps w:val="false"/>
@@ -1761,7 +1825,6 @@
                       </w:r>
                       <w:r>
                         <w:rPr>
-                          <w:rFonts w:ascii="Liberation Serif" w:hAnsi="Liberation Serif"/>
                           <w:b w:val="false"/>
                           <w:i w:val="false"/>
                           <w:caps w:val="false"/>
@@ -1781,6 +1844,8 @@
                         <w:rPr>
                           <w:rFonts w:ascii="Menlo;Monaco;Andale Mono;Courier New;monospace" w:hAnsi="Menlo;Monaco;Andale Mono;Courier New;monospace"/>
                           <w:b w:val="false"/>
+                          <w:b w:val="false"/>
+                          <w:i w:val="false"/>
                           <w:i w:val="false"/>
                           <w:caps w:val="false"/>
                           <w:smallCaps w:val="false"/>
@@ -1791,7 +1856,6 @@
                       </w:pPr>
                       <w:r>
                         <w:rPr>
-                          <w:rFonts w:ascii="Liberation Serif" w:hAnsi="Liberation Serif"/>
                           <w:b w:val="false"/>
                           <w:i w:val="false"/>
                           <w:caps w:val="false"/>
@@ -1813,7 +1877,6 @@
                       </w:pPr>
                       <w:r>
                         <w:rPr>
-                          <w:rFonts w:ascii="Liberation Serif" w:hAnsi="Liberation Serif"/>
                           <w:b w:val="false"/>
                           <w:i w:val="false"/>
                           <w:caps w:val="false"/>
@@ -1829,12 +1892,24 @@
                     </w:p>
                   </w:txbxContent>
                 </v:textbox>
-                <w10:wrap type="square"/>
               </v:rect>
             </w:pict>
           </mc:Fallback>
         </mc:AlternateContent>
       </w:r>
+      <w:r>
+        <w:rPr>
+          <w:b w:val="false"/>
+          <w:i w:val="false"/>
+          <w:caps w:val="false"/>
+          <w:smallCaps w:val="false"/>
+          <w:color w:val="FFFFFF"/>
+          <w:spacing w:val="0"/>
+          <w:sz w:val="24"/>
+          <w:szCs w:val="24"/>
+        </w:rPr>
+        <w:t>POST graph.faceboPOST graph.facebook.com</w:t>
+      </w:r>
     </w:p>
     <w:p>
       <w:pPr>
@@ -1843,17 +1918,28 @@
         <w:rPr>
           <w:rFonts w:ascii="Liberation Serif" w:hAnsi="Liberation Serif"/>
           <w:b w:val="false"/>
-          <w:i w:val="false"/>
-          <w:caps w:val="false"/>
-          <w:smallCaps w:val="false"/>
-          <w:color w:val="000000"/>
-          <w:spacing w:val="0"/>
-          <w:sz w:val="24"/>
-          <w:szCs w:val="24"/>
-        </w:rPr>
-      </w:pPr>
-      <w:r>
-        <w:rPr/>
+          <w:b w:val="false"/>
+          <w:i w:val="false"/>
+          <w:i w:val="false"/>
+          <w:caps w:val="false"/>
+          <w:smallCaps w:val="false"/>
+          <w:color w:val="000000"/>
+          <w:spacing w:val="0"/>
+          <w:sz w:val="24"/>
+          <w:szCs w:val="24"/>
+        </w:rPr>
+      </w:pPr>
+      <w:r>
+        <w:rPr>
+          <w:b w:val="false"/>
+          <w:i w:val="false"/>
+          <w:caps w:val="false"/>
+          <w:smallCaps w:val="false"/>
+          <w:color w:val="000000"/>
+          <w:spacing w:val="0"/>
+          <w:sz w:val="24"/>
+          <w:szCs w:val="24"/>
+        </w:rPr>
       </w:r>
     </w:p>
     <w:p>
@@ -1904,6 +1990,17 @@
       </w:pPr>
       <w:r>
         <w:rPr/>
+        <w:t xml:space="preserve"> </w:t>
+      </w:r>
+    </w:p>
+    <w:p>
+      <w:pPr>
+        <w:pStyle w:val="Normal"/>
+        <w:jc w:val="left"/>
+        <w:rPr/>
+      </w:pPr>
+      <w:r>
+        <w:rPr/>
         <w:t>Here are some simple commands which may come handy while using this API-</w:t>
       </w:r>
     </w:p>
@@ -1920,116 +2017,183 @@
     <w:p>
       <w:pPr>
         <w:pStyle w:val="Normal"/>
-        <w:jc w:val="left"/>
-        <w:rPr/>
-      </w:pPr>
-      <w:r>
-        <w:rPr/>
-      </w:r>
-    </w:p>
-    <w:p>
-      <w:pPr>
-        <w:pStyle w:val="Normal"/>
-        <w:jc w:val="left"/>
-        <w:rPr/>
-      </w:pPr>
-      <w:r>
-        <w:rPr/>
-      </w:r>
-    </w:p>
-    <w:p>
-      <w:pPr>
-        <w:pStyle w:val="Normal"/>
-        <w:jc w:val="left"/>
-        <w:rPr/>
-      </w:pPr>
-      <w:r>
-        <w:rPr/>
-        <w:drawing>
-          <wp:anchor behindDoc="0" distT="0" distB="0" distL="0" distR="0" simplePos="0" locked="0" layoutInCell="1" allowOverlap="1" relativeHeight="6">
-            <wp:simplePos x="0" y="0"/>
-            <wp:positionH relativeFrom="column">
-              <wp:posOffset>1010285</wp:posOffset>
-            </wp:positionH>
-            <wp:positionV relativeFrom="paragraph">
-              <wp:posOffset>167640</wp:posOffset>
-            </wp:positionV>
-            <wp:extent cx="3930015" cy="1573530"/>
-            <wp:effectExtent l="0" t="0" r="0" b="0"/>
-            <wp:wrapSquare wrapText="largest"/>
-            <wp:docPr id="5" name="Image4" descr=""/>
-            <wp:cNvGraphicFramePr>
-              <a:graphicFrameLocks xmlns:a="http://schemas.openxmlformats.org/drawingml/2006/main" noChangeAspect="1"/>
-            </wp:cNvGraphicFramePr>
-            <a:graphic xmlns:a="http://schemas.openxmlformats.org/drawingml/2006/main">
-              <a:graphicData uri="http://schemas.openxmlformats.org/drawingml/2006/picture">
-                <pic:pic xmlns:pic="http://schemas.openxmlformats.org/drawingml/2006/picture">
-                  <pic:nvPicPr>
-                    <pic:cNvPr id="5" name="Image4" descr=""/>
-                    <pic:cNvPicPr>
-                      <a:picLocks noChangeAspect="1" noChangeArrowheads="1"/>
-                    </pic:cNvPicPr>
-                  </pic:nvPicPr>
-                  <pic:blipFill>
-                    <a:blip r:embed="rId5"/>
-                    <a:stretch>
-                      <a:fillRect/>
-                    </a:stretch>
-                  </pic:blipFill>
-                  <pic:spPr bwMode="auto">
-                    <a:xfrm>
-                      <a:off x="0" y="0"/>
-                      <a:ext cx="3930015" cy="1573530"/>
-                    </a:xfrm>
-                    <a:prstGeom prst="rect">
-                      <a:avLst/>
-                    </a:prstGeom>
-                  </pic:spPr>
-                </pic:pic>
-              </a:graphicData>
-            </a:graphic>
-          </wp:anchor>
-        </w:drawing>
-      </w:r>
-    </w:p>
-    <w:p>
-      <w:pPr>
-        <w:pStyle w:val="Normal"/>
-        <w:jc w:val="left"/>
-        <w:rPr/>
-      </w:pPr>
-      <w:r>
-        <w:rPr/>
-      </w:r>
-    </w:p>
-    <w:p>
-      <w:pPr>
-        <w:pStyle w:val="Normal"/>
-        <w:jc w:val="left"/>
-        <w:rPr/>
-      </w:pPr>
-      <w:r>
-        <w:rPr/>
-      </w:r>
-    </w:p>
-    <w:p>
-      <w:pPr>
-        <w:pStyle w:val="Normal"/>
-        <w:jc w:val="left"/>
-        <w:rPr/>
-      </w:pPr>
-      <w:r>
-        <w:rPr/>
-      </w:r>
-    </w:p>
-    <w:p>
-      <w:pPr>
-        <w:pStyle w:val="Normal"/>
-        <w:jc w:val="left"/>
-        <w:rPr/>
-      </w:pPr>
-      <w:r>
-        <w:rPr/>
+        <w:numPr>
+          <w:ilvl w:val="0"/>
+          <w:numId w:val="1"/>
+        </w:numPr>
+        <w:jc w:val="left"/>
+        <w:rPr/>
+      </w:pPr>
+      <w:r>
+        <w:rPr>
+          <w:b/>
+          <w:bCs/>
+        </w:rPr>
+        <w:t>/ {user-id} /albums</w:t>
+      </w:r>
+      <w:r>
+        <w:rPr/>
+        <w:t xml:space="preserve"> to create empty photo albums for people.</w:t>
+      </w:r>
+    </w:p>
+    <w:p>
+      <w:pPr>
+        <w:pStyle w:val="Normal"/>
+        <w:numPr>
+          <w:ilvl w:val="0"/>
+          <w:numId w:val="1"/>
+        </w:numPr>
+        <w:jc w:val="left"/>
+        <w:rPr/>
+      </w:pPr>
+      <w:r>
+        <w:rPr>
+          <w:b/>
+          <w:bCs/>
+        </w:rPr>
+        <w:t>/ {user-id} /photos</w:t>
+      </w:r>
+      <w:r>
+        <w:rPr/>
+        <w:t xml:space="preserve"> to add individual photos for people.</w:t>
+      </w:r>
+    </w:p>
+    <w:p>
+      <w:pPr>
+        <w:pStyle w:val="Normal"/>
+        <w:numPr>
+          <w:ilvl w:val="0"/>
+          <w:numId w:val="1"/>
+        </w:numPr>
+        <w:jc w:val="left"/>
+        <w:rPr/>
+      </w:pPr>
+      <w:r>
+        <w:rPr>
+          <w:b/>
+          <w:bCs/>
+        </w:rPr>
+        <w:t>/ {page-id} /albums</w:t>
+      </w:r>
+      <w:r>
+        <w:rPr/>
+        <w:t xml:space="preserve"> to create empty photo albums for Facebook pages.</w:t>
+      </w:r>
+    </w:p>
+    <w:p>
+      <w:pPr>
+        <w:pStyle w:val="Normal"/>
+        <w:numPr>
+          <w:ilvl w:val="0"/>
+          <w:numId w:val="1"/>
+        </w:numPr>
+        <w:jc w:val="left"/>
+        <w:rPr/>
+      </w:pPr>
+      <w:r>
+        <w:rPr>
+          <w:b/>
+          <w:bCs/>
+        </w:rPr>
+        <w:t>/ {page-id} /photos</w:t>
+      </w:r>
+      <w:r>
+        <w:rPr/>
+        <w:t xml:space="preserve"> to add individual photos for Facebook pages.</w:t>
+      </w:r>
+    </w:p>
+    <w:p>
+      <w:pPr>
+        <w:pStyle w:val="Normal"/>
+        <w:numPr>
+          <w:ilvl w:val="0"/>
+          <w:numId w:val="1"/>
+        </w:numPr>
+        <w:jc w:val="left"/>
+        <w:rPr/>
+      </w:pPr>
+      <w:r>
+        <w:rPr>
+          <w:b/>
+          <w:bCs/>
+        </w:rPr>
+        <w:t>/ {album-id} /photos</w:t>
+      </w:r>
+      <w:r>
+        <w:rPr/>
+        <w:t xml:space="preserve"> to add photos to an existing album for people or for Pages.</w:t>
+      </w:r>
+    </w:p>
+    <w:p>
+      <w:pPr>
+        <w:pStyle w:val="Normal"/>
+        <w:numPr>
+          <w:ilvl w:val="0"/>
+          <w:numId w:val="1"/>
+        </w:numPr>
+        <w:jc w:val="left"/>
+        <w:rPr/>
+      </w:pPr>
+      <w:r>
+        <w:rPr>
+          <w:b/>
+          <w:bCs/>
+        </w:rPr>
+        <w:t>/ {user-id} /videos</w:t>
+      </w:r>
+      <w:r>
+        <w:rPr/>
+        <w:t xml:space="preserve"> </w:t>
+      </w:r>
+      <w:bookmarkStart w:id="0" w:name="__DdeLink__59_3798852107"/>
+      <w:bookmarkEnd w:id="0"/>
+      <w:r>
+        <w:rPr/>
+        <w:t>to update an user’s videos.</w:t>
+      </w:r>
+    </w:p>
+    <w:p>
+      <w:pPr>
+        <w:pStyle w:val="Normal"/>
+        <w:numPr>
+          <w:ilvl w:val="0"/>
+          <w:numId w:val="1"/>
+        </w:numPr>
+        <w:jc w:val="left"/>
+        <w:rPr/>
+      </w:pPr>
+      <w:r>
+        <w:rPr>
+          <w:b/>
+          <w:bCs/>
+        </w:rPr>
+        <w:t>/ {page-id} /videos</w:t>
+      </w:r>
+      <w:r>
+        <w:rPr/>
+        <w:t xml:space="preserve"> to update an page’s videos.</w:t>
+      </w:r>
+    </w:p>
+    <w:p>
+      <w:pPr>
+        <w:pStyle w:val="Normal"/>
+        <w:numPr>
+          <w:ilvl w:val="0"/>
+          <w:numId w:val="1"/>
+        </w:numPr>
+        <w:jc w:val="left"/>
+        <w:rPr/>
+      </w:pPr>
+      <w:r>
+        <w:rPr>
+          <w:b/>
+          <w:bCs/>
+        </w:rPr>
+        <w:t>/ {event-id} /videos</w:t>
+      </w:r>
+      <w:r>
+        <w:rPr/>
+        <w:t xml:space="preserve"> to update an event’s videos.</w:t>
       </w:r>
     </w:p>
     <w:p>
@@ -2071,16 +2235,6 @@
       <w:r>
         <w:rPr/>
         <w:tab/>
-      </w:r>
-    </w:p>
-    <w:p>
-      <w:pPr>
-        <w:pStyle w:val="Normal"/>
-        <w:jc w:val="left"/>
-        <w:rPr/>
-      </w:pPr>
-      <w:r>
-        <w:rPr/>
       </w:r>
     </w:p>
     <w:p>
@@ -2106,7 +2260,7 @@
         </w:rPr>
         <w:t xml:space="preserve"> </w:t>
       </w:r>
-      <w:hyperlink r:id="rId6">
+      <w:hyperlink r:id="rId5">
         <w:r>
           <w:rPr>
             <w:rStyle w:val="InternetLink"/>
@@ -2135,22 +2289,52 @@
         </w:rPr>
         <w:t xml:space="preserve"> </w:t>
       </w:r>
-    </w:p>
-    <w:p>
-      <w:pPr>
-        <w:pStyle w:val="Normal"/>
-        <w:jc w:val="left"/>
+      <w:r>
+        <w:rPr>
+          <w:b w:val="false"/>
+          <w:i w:val="false"/>
+          <w:caps w:val="false"/>
+          <w:smallCaps w:val="false"/>
+          <w:color w:val="000000"/>
+          <w:spacing w:val="0"/>
+          <w:sz w:val="24"/>
+          <w:szCs w:val="24"/>
+        </w:rPr>
+        <w:t xml:space="preserve">. It’s not just limited to a single script ,you can write hundreds of script . Whichever facebook task you feel can be automated, graph API will help you doing that. </w:t>
+      </w:r>
+    </w:p>
+    <w:p>
+      <w:pPr>
+        <w:pStyle w:val="Normal"/>
+        <w:jc w:val="left"/>
+        <w:rPr/>
+      </w:pPr>
+      <w:r>
         <w:rPr>
           <w:rFonts w:ascii="Roboto;Helvetica;Arial;sans-serif" w:hAnsi="Roboto;Helvetica;Arial;sans-serif"/>
           <w:b w:val="false"/>
           <w:i w:val="false"/>
           <w:caps w:val="false"/>
           <w:smallCaps w:val="false"/>
-          <w:color w:val="000000"/>
+          <w:color w:val="6600FF"/>
           <w:spacing w:val="0"/>
           <w:sz w:val="20"/>
         </w:rPr>
-      </w:pPr>
+        <w:tab/>
+      </w:r>
+      <w:r>
+        <w:rPr>
+          <w:b w:val="false"/>
+          <w:i w:val="false"/>
+          <w:caps w:val="false"/>
+          <w:smallCaps w:val="false"/>
+          <w:color w:val="000000"/>
+          <w:spacing w:val="0"/>
+          <w:sz w:val="24"/>
+          <w:szCs w:val="24"/>
+        </w:rPr>
+        <w:t xml:space="preserve">Now you might be quite familier with this API. So getting to the security issues, the most important element is your access token. Facebook has taken care that it can’t be brute forced to get these tokens. The length of these access tokens is more than 128 alpha numeric characters. So definitely it can’t be remember of predicted. But as a user you need to take care that you safely note down &amp; store this sensitive information on your machine. </w:t>
+      </w:r>
       <w:r>
         <w:rPr>
           <w:rFonts w:ascii="Roboto;Helvetica;Arial;sans-serif" w:hAnsi="Roboto;Helvetica;Arial;sans-serif"/>
@@ -2158,25 +2342,12 @@
           <w:i w:val="false"/>
           <w:caps w:val="false"/>
           <w:smallCaps w:val="false"/>
-          <w:color w:val="6600FF"/>
+          <w:color w:val="000000"/>
           <w:spacing w:val="0"/>
           <w:sz w:val="20"/>
-        </w:rPr>
-        <w:tab/>
-      </w:r>
-      <w:r>
-        <w:rPr>
-          <w:rFonts w:ascii="Liberation Serif" w:hAnsi="Liberation Serif"/>
-          <w:b w:val="false"/>
-          <w:i w:val="false"/>
-          <w:caps w:val="false"/>
-          <w:smallCaps w:val="false"/>
-          <w:color w:val="000000"/>
-          <w:spacing w:val="0"/>
-          <w:sz w:val="24"/>
-          <w:szCs w:val="24"/>
-        </w:rPr>
-        <w:t xml:space="preserve">Now you might be quite familier with this API. So getting to the security issues, the most important element is your access token. Facebook has taken care that it can’t be brute forced to get these tokens. The length of these access tokens is more than 128 alpha numeric characters. So definitely it can’t be remember of predicted. But as a user you need to take care that you safely note down &amp; store this sensitive information on your machine. </w:t>
+          <w:szCs w:val="24"/>
+        </w:rPr>
+        <w:t>Hope you will try it out atleast once. Thank, you!</w:t>
       </w:r>
     </w:p>
     <w:sectPr>
@@ -2190,6 +2361,255 @@
     </w:sectPr>
   </w:body>
 </w:document>
+</file>
+
+<file path=word/numbering.xml><?xml version="1.0" encoding="utf-8"?>
+<w:numbering xmlns:w="http://schemas.openxmlformats.org/wordprocessingml/2006/main" xmlns:o="urn:schemas-microsoft-com:office:office" xmlns:r="http://schemas.openxmlformats.org/officeDocument/2006/relationships" xmlns:v="urn:schemas-microsoft-com:vml">
+  <w:abstractNum w:abstractNumId="1">
+    <w:lvl w:ilvl="0">
+      <w:start w:val="1"/>
+      <w:numFmt w:val="bullet"/>
+      <w:lvlText w:val=""/>
+      <w:lvlJc w:val="left"/>
+      <w:pPr>
+        <w:tabs>
+          <w:tab w:val="num" w:pos="720"/>
+        </w:tabs>
+        <w:ind w:left="720" w:hanging="360"/>
+      </w:pPr>
+      <w:rPr>
+        <w:rFonts w:ascii="Symbol" w:hAnsi="Symbol" w:cs="Symbol" w:hint="default"/>
+        <w:rFonts w:cs="OpenSymbol"/>
+      </w:rPr>
+    </w:lvl>
+    <w:lvl w:ilvl="1">
+      <w:start w:val="1"/>
+      <w:numFmt w:val="bullet"/>
+      <w:lvlText w:val=""/>
+      <w:lvlJc w:val="left"/>
+      <w:pPr>
+        <w:tabs>
+          <w:tab w:val="num" w:pos="1080"/>
+        </w:tabs>
+        <w:ind w:left="1080" w:hanging="360"/>
+      </w:pPr>
+      <w:rPr>
+        <w:rFonts w:ascii="Symbol" w:hAnsi="Symbol" w:cs="Symbol" w:hint="default"/>
+        <w:rFonts w:cs="OpenSymbol"/>
+      </w:rPr>
+    </w:lvl>
+    <w:lvl w:ilvl="2">
+      <w:start w:val="1"/>
+      <w:numFmt w:val="bullet"/>
+      <w:lvlText w:val=""/>
+      <w:lvlJc w:val="left"/>
+      <w:pPr>
+        <w:tabs>
+          <w:tab w:val="num" w:pos="1440"/>
+        </w:tabs>
+        <w:ind w:left="1440" w:hanging="360"/>
+      </w:pPr>
+      <w:rPr>
+        <w:rFonts w:ascii="Symbol" w:hAnsi="Symbol" w:cs="Symbol" w:hint="default"/>
+        <w:rFonts w:cs="OpenSymbol"/>
+      </w:rPr>
+    </w:lvl>
+    <w:lvl w:ilvl="3">
+      <w:start w:val="1"/>
+      <w:numFmt w:val="bullet"/>
+      <w:lvlText w:val=""/>
+      <w:lvlJc w:val="left"/>
+      <w:pPr>
+        <w:tabs>
+          <w:tab w:val="num" w:pos="1800"/>
+        </w:tabs>
+        <w:ind w:left="1800" w:hanging="360"/>
+      </w:pPr>
+      <w:rPr>
+        <w:rFonts w:ascii="Symbol" w:hAnsi="Symbol" w:cs="Symbol" w:hint="default"/>
+        <w:rFonts w:cs="OpenSymbol"/>
+      </w:rPr>
+    </w:lvl>
+    <w:lvl w:ilvl="4">
+      <w:start w:val="1"/>
+      <w:numFmt w:val="bullet"/>
+      <w:lvlText w:val=""/>
+      <w:lvlJc w:val="left"/>
+      <w:pPr>
+        <w:tabs>
+          <w:tab w:val="num" w:pos="2160"/>
+        </w:tabs>
+        <w:ind w:left="2160" w:hanging="360"/>
+      </w:pPr>
+      <w:rPr>
+        <w:rFonts w:ascii="Symbol" w:hAnsi="Symbol" w:cs="Symbol" w:hint="default"/>
+        <w:rFonts w:cs="OpenSymbol"/>
+      </w:rPr>
+    </w:lvl>
+    <w:lvl w:ilvl="5">
+      <w:start w:val="1"/>
+      <w:numFmt w:val="bullet"/>
+      <w:lvlText w:val=""/>
+      <w:lvlJc w:val="left"/>
+      <w:pPr>
+        <w:tabs>
+          <w:tab w:val="num" w:pos="2520"/>
+        </w:tabs>
+        <w:ind w:left="2520" w:hanging="360"/>
+      </w:pPr>
+      <w:rPr>
+        <w:rFonts w:ascii="Symbol" w:hAnsi="Symbol" w:cs="Symbol" w:hint="default"/>
+        <w:rFonts w:cs="OpenSymbol"/>
+      </w:rPr>
+    </w:lvl>
+    <w:lvl w:ilvl="6">
+      <w:start w:val="1"/>
+      <w:numFmt w:val="bullet"/>
+      <w:lvlText w:val=""/>
+      <w:lvlJc w:val="left"/>
+      <w:pPr>
+        <w:tabs>
+          <w:tab w:val="num" w:pos="2880"/>
+        </w:tabs>
+        <w:ind w:left="2880" w:hanging="360"/>
+      </w:pPr>
+      <w:rPr>
+        <w:rFonts w:ascii="Symbol" w:hAnsi="Symbol" w:cs="Symbol" w:hint="default"/>
+        <w:rFonts w:cs="OpenSymbol"/>
+      </w:rPr>
+    </w:lvl>
+    <w:lvl w:ilvl="7">
+      <w:start w:val="1"/>
+      <w:numFmt w:val="bullet"/>
+      <w:lvlText w:val=""/>
+      <w:lvlJc w:val="left"/>
+      <w:pPr>
+        <w:tabs>
+          <w:tab w:val="num" w:pos="3240"/>
+        </w:tabs>
+        <w:ind w:left="3240" w:hanging="360"/>
+      </w:pPr>
+      <w:rPr>
+        <w:rFonts w:ascii="Symbol" w:hAnsi="Symbol" w:cs="Symbol" w:hint="default"/>
+        <w:rFonts w:cs="OpenSymbol"/>
+      </w:rPr>
+    </w:lvl>
+    <w:lvl w:ilvl="8">
+      <w:start w:val="1"/>
+      <w:numFmt w:val="bullet"/>
+      <w:lvlText w:val=""/>
+      <w:lvlJc w:val="left"/>
+      <w:pPr>
+        <w:tabs>
+          <w:tab w:val="num" w:pos="3600"/>
+        </w:tabs>
+        <w:ind w:left="3600" w:hanging="360"/>
+      </w:pPr>
+      <w:rPr>
+        <w:rFonts w:ascii="Symbol" w:hAnsi="Symbol" w:cs="Symbol" w:hint="default"/>
+        <w:rFonts w:cs="OpenSymbol"/>
+      </w:rPr>
+    </w:lvl>
+  </w:abstractNum>
+  <w:abstractNum w:abstractNumId="2">
+    <w:lvl w:ilvl="0">
+      <w:start w:val="1"/>
+      <w:numFmt w:val="none"/>
+      <w:suff w:val="nothing"/>
+      <w:lvlText w:val=""/>
+      <w:lvlJc w:val="left"/>
+      <w:pPr>
+        <w:ind w:left="0" w:hanging="0"/>
+      </w:pPr>
+    </w:lvl>
+    <w:lvl w:ilvl="1">
+      <w:start w:val="1"/>
+      <w:numFmt w:val="none"/>
+      <w:suff w:val="nothing"/>
+      <w:lvlText w:val=""/>
+      <w:lvlJc w:val="left"/>
+      <w:pPr>
+        <w:ind w:left="0" w:hanging="0"/>
+      </w:pPr>
+    </w:lvl>
+    <w:lvl w:ilvl="2">
+      <w:start w:val="1"/>
+      <w:numFmt w:val="none"/>
+      <w:suff w:val="nothing"/>
+      <w:lvlText w:val=""/>
+      <w:lvlJc w:val="left"/>
+      <w:pPr>
+        <w:ind w:left="0" w:hanging="0"/>
+      </w:pPr>
+    </w:lvl>
+    <w:lvl w:ilvl="3">
+      <w:start w:val="1"/>
+      <w:numFmt w:val="none"/>
+      <w:suff w:val="nothing"/>
+      <w:lvlText w:val=""/>
+      <w:lvlJc w:val="left"/>
+      <w:pPr>
+        <w:ind w:left="0" w:hanging="0"/>
+      </w:pPr>
+    </w:lvl>
+    <w:lvl w:ilvl="4">
+      <w:start w:val="1"/>
+      <w:numFmt w:val="none"/>
+      <w:suff w:val="nothing"/>
+      <w:lvlText w:val=""/>
+      <w:lvlJc w:val="left"/>
+      <w:pPr>
+        <w:ind w:left="0" w:hanging="0"/>
+      </w:pPr>
+    </w:lvl>
+    <w:lvl w:ilvl="5">
+      <w:start w:val="1"/>
+      <w:numFmt w:val="none"/>
+      <w:suff w:val="nothing"/>
+      <w:lvlText w:val=""/>
+      <w:lvlJc w:val="left"/>
+      <w:pPr>
+        <w:ind w:left="0" w:hanging="0"/>
+      </w:pPr>
+    </w:lvl>
+    <w:lvl w:ilvl="6">
+      <w:start w:val="1"/>
+      <w:numFmt w:val="none"/>
+      <w:suff w:val="nothing"/>
+      <w:lvlText w:val=""/>
+      <w:lvlJc w:val="left"/>
+      <w:pPr>
+        <w:ind w:left="0" w:hanging="0"/>
+      </w:pPr>
+    </w:lvl>
+    <w:lvl w:ilvl="7">
+      <w:start w:val="1"/>
+      <w:numFmt w:val="none"/>
+      <w:suff w:val="nothing"/>
+      <w:lvlText w:val=""/>
+      <w:lvlJc w:val="left"/>
+      <w:pPr>
+        <w:ind w:left="0" w:hanging="0"/>
+      </w:pPr>
+    </w:lvl>
+    <w:lvl w:ilvl="8">
+      <w:start w:val="1"/>
+      <w:numFmt w:val="none"/>
+      <w:suff w:val="nothing"/>
+      <w:lvlText w:val=""/>
+      <w:lvlJc w:val="left"/>
+      <w:pPr>
+        <w:ind w:left="0" w:hanging="0"/>
+      </w:pPr>
+    </w:lvl>
+  </w:abstractNum>
+  <w:num w:numId="1">
+    <w:abstractNumId w:val="1"/>
+  </w:num>
+  <w:num w:numId="2">
+    <w:abstractNumId w:val="2"/>
+  </w:num>
+</w:numbering>
 </file>
 
 <file path=word/styles.xml><?xml version="1.0" encoding="utf-8"?>
@@ -2212,7 +2632,7 @@
     <w:qFormat/>
     <w:pPr>
       <w:widowControl/>
-      <w:overflowPunct w:val="false"/>
+      <w:overflowPunct w:val="true"/>
       <w:bidi w:val="0"/>
       <w:jc w:val="left"/>
     </w:pPr>
@@ -2258,6 +2678,69 @@
     <w:name w:val="Numbering Symbols"/>
     <w:qFormat/>
     <w:rPr/>
+  </w:style>
+  <w:style w:type="character" w:styleId="ListLabel1">
+    <w:name w:val="ListLabel 1"/>
+    <w:qFormat/>
+    <w:rPr>
+      <w:rFonts w:cs="OpenSymbol"/>
+    </w:rPr>
+  </w:style>
+  <w:style w:type="character" w:styleId="ListLabel2">
+    <w:name w:val="ListLabel 2"/>
+    <w:qFormat/>
+    <w:rPr>
+      <w:rFonts w:cs="OpenSymbol"/>
+    </w:rPr>
+  </w:style>
+  <w:style w:type="character" w:styleId="ListLabel3">
+    <w:name w:val="ListLabel 3"/>
+    <w:qFormat/>
+    <w:rPr>
+      <w:rFonts w:cs="OpenSymbol"/>
+    </w:rPr>
+  </w:style>
+  <w:style w:type="character" w:styleId="ListLabel4">
+    <w:name w:val="ListLabel 4"/>
+    <w:qFormat/>
+    <w:rPr>
+      <w:rFonts w:cs="OpenSymbol"/>
+    </w:rPr>
+  </w:style>
+  <w:style w:type="character" w:styleId="ListLabel5">
+    <w:name w:val="ListLabel 5"/>
+    <w:qFormat/>
+    <w:rPr>
+      <w:rFonts w:cs="OpenSymbol"/>
+    </w:rPr>
+  </w:style>
+  <w:style w:type="character" w:styleId="ListLabel6">
+    <w:name w:val="ListLabel 6"/>
+    <w:qFormat/>
+    <w:rPr>
+      <w:rFonts w:cs="OpenSymbol"/>
+    </w:rPr>
+  </w:style>
+  <w:style w:type="character" w:styleId="ListLabel7">
+    <w:name w:val="ListLabel 7"/>
+    <w:qFormat/>
+    <w:rPr>
+      <w:rFonts w:cs="OpenSymbol"/>
+    </w:rPr>
+  </w:style>
+  <w:style w:type="character" w:styleId="ListLabel8">
+    <w:name w:val="ListLabel 8"/>
+    <w:qFormat/>
+    <w:rPr>
+      <w:rFonts w:cs="OpenSymbol"/>
+    </w:rPr>
+  </w:style>
+  <w:style w:type="character" w:styleId="ListLabel9">
+    <w:name w:val="ListLabel 9"/>
+    <w:qFormat/>
+    <w:rPr>
+      <w:rFonts w:cs="OpenSymbol"/>
+    </w:rPr>
   </w:style>
   <w:style w:type="paragraph" w:styleId="Heading">
     <w:name w:val="Heading"/>

</xml_diff>